<commit_message>
first pass in editing lab report
</commit_message>
<xml_diff>
--- a/bakk.docx
+++ b/bakk.docx
@@ -1,6 +1,6 @@
 
 <file path=word/document.xml><?xml version="1.0" encoding="utf-8"?>
-<w:document xmlns:wpc="http://schemas.microsoft.com/office/word/2010/wordprocessingCanvas" xmlns:cx="http://schemas.microsoft.com/office/drawing/2014/chartex" xmlns:cx1="http://schemas.microsoft.com/office/drawing/2015/9/8/chartex" xmlns:cx2="http://schemas.microsoft.com/office/drawing/2015/10/21/chartex" xmlns:cx3="http://schemas.microsoft.com/office/drawing/2016/5/9/chartex" xmlns:cx4="http://schemas.microsoft.com/office/drawing/2016/5/10/chartex" xmlns:cx5="http://schemas.microsoft.com/office/drawing/2016/5/11/chartex" xmlns:cx6="http://schemas.microsoft.com/office/drawing/2016/5/12/chartex" xmlns:cx7="http://schemas.microsoft.com/office/drawing/2016/5/13/chartex" xmlns:cx8="http://schemas.microsoft.com/office/drawing/2016/5/14/chartex" xmlns:mc="http://schemas.openxmlformats.org/markup-compatibility/2006" xmlns:aink="http://schemas.microsoft.com/office/drawing/2016/ink" xmlns:am3d="http://schemas.microsoft.com/office/drawing/2017/model3d" xmlns:o="urn:schemas-microsoft-com:office:office" xmlns:oel="http://schemas.microsoft.com/office/2019/extlst" xmlns:r="http://schemas.openxmlformats.org/officeDocument/2006/relationships" xmlns:m="http://schemas.openxmlformats.org/officeDocument/2006/math" xmlns:v="urn:schemas-microsoft-com:vml" xmlns:wp14="http://schemas.microsoft.com/office/word/2010/wordprocessingDrawing" xmlns:wp="http://schemas.openxmlformats.org/drawingml/2006/wordprocessingDrawing" xmlns:w10="urn:schemas-microsoft-com:office:word" xmlns:w="http://schemas.openxmlformats.org/wordprocessingml/2006/main" xmlns:w14="http://schemas.microsoft.com/office/word/2010/wordml" xmlns:w15="http://schemas.microsoft.com/office/word/2012/wordml" xmlns:w16cex="http://schemas.microsoft.com/office/word/2018/wordml/cex" xmlns:w16cid="http://schemas.microsoft.com/office/word/2016/wordml/cid" xmlns:w16="http://schemas.microsoft.com/office/word/2018/wordml" xmlns:w16sdtdh="http://schemas.microsoft.com/office/word/2020/wordml/sdtdatahash" xmlns:w16se="http://schemas.microsoft.com/office/word/2015/wordml/symex" xmlns:wpg="http://schemas.microsoft.com/office/word/2010/wordprocessingGroup" xmlns:wpi="http://schemas.microsoft.com/office/word/2010/wordprocessingInk" xmlns:wne="http://schemas.microsoft.com/office/word/2006/wordml" xmlns:wps="http://schemas.microsoft.com/office/word/2010/wordprocessingShape" mc:Ignorable="w14 w15 w16se w16cid w16 w16cex w16sdtdh wp14">
+<w:document xmlns:wpc="http://schemas.microsoft.com/office/word/2010/wordprocessingCanvas" xmlns:cx="http://schemas.microsoft.com/office/drawing/2014/chartex" xmlns:cx1="http://schemas.microsoft.com/office/drawing/2015/9/8/chartex" xmlns:cx2="http://schemas.microsoft.com/office/drawing/2015/10/21/chartex" xmlns:cx3="http://schemas.microsoft.com/office/drawing/2016/5/9/chartex" xmlns:cx4="http://schemas.microsoft.com/office/drawing/2016/5/10/chartex" xmlns:cx5="http://schemas.microsoft.com/office/drawing/2016/5/11/chartex" xmlns:cx6="http://schemas.microsoft.com/office/drawing/2016/5/12/chartex" xmlns:cx7="http://schemas.microsoft.com/office/drawing/2016/5/13/chartex" xmlns:cx8="http://schemas.microsoft.com/office/drawing/2016/5/14/chartex" xmlns:mc="http://schemas.openxmlformats.org/markup-compatibility/2006" xmlns:aink="http://schemas.microsoft.com/office/drawing/2016/ink" xmlns:am3d="http://schemas.microsoft.com/office/drawing/2017/model3d" xmlns:o="urn:schemas-microsoft-com:office:office" xmlns:r="http://schemas.openxmlformats.org/officeDocument/2006/relationships" xmlns:m="http://schemas.openxmlformats.org/officeDocument/2006/math" xmlns:v="urn:schemas-microsoft-com:vml" xmlns:wp14="http://schemas.microsoft.com/office/word/2010/wordprocessingDrawing" xmlns:wp="http://schemas.openxmlformats.org/drawingml/2006/wordprocessingDrawing" xmlns:w10="urn:schemas-microsoft-com:office:word" xmlns:w="http://schemas.openxmlformats.org/wordprocessingml/2006/main" xmlns:w14="http://schemas.microsoft.com/office/word/2010/wordml" xmlns:w15="http://schemas.microsoft.com/office/word/2012/wordml" xmlns:w16cex="http://schemas.microsoft.com/office/word/2018/wordml/cex" xmlns:w16cid="http://schemas.microsoft.com/office/word/2016/wordml/cid" xmlns:w16="http://schemas.microsoft.com/office/word/2018/wordml" xmlns:w16sdtdh="http://schemas.microsoft.com/office/word/2020/wordml/sdtdatahash" xmlns:w16se="http://schemas.microsoft.com/office/word/2015/wordml/symex" xmlns:wpg="http://schemas.microsoft.com/office/word/2010/wordprocessingGroup" xmlns:wpi="http://schemas.microsoft.com/office/word/2010/wordprocessingInk" xmlns:wne="http://schemas.microsoft.com/office/word/2006/wordml" xmlns:wps="http://schemas.microsoft.com/office/word/2010/wordprocessingShape" mc:Ignorable="w14 w15 w16se w16cid w16 w16cex w16sdtdh wp14">
   <w:body>
     <w:p>
       <w:pPr>
@@ -120,8 +120,9 @@
           <w:sz w:val="24"/>
           <w:szCs w:val="24"/>
         </w:rPr>
-        <w:t xml:space="preserve">, Daniel Jolin, John </w:t>
-      </w:r>
+        <w:t xml:space="preserve">, Daniel </w:t>
+      </w:r>
+      <w:proofErr w:type="spellStart"/>
       <w:r>
         <w:rPr>
           <w:b w:val="0"/>
@@ -129,8 +130,9 @@
           <w:sz w:val="24"/>
           <w:szCs w:val="24"/>
         </w:rPr>
-        <w:t>Saavedra,</w:t>
-      </w:r>
+        <w:t>Jolin</w:t>
+      </w:r>
+      <w:proofErr w:type="spellEnd"/>
       <w:r>
         <w:rPr>
           <w:b w:val="0"/>
@@ -138,6 +140,24 @@
           <w:sz w:val="24"/>
           <w:szCs w:val="24"/>
         </w:rPr>
+        <w:t xml:space="preserve">, John </w:t>
+      </w:r>
+      <w:r>
+        <w:rPr>
+          <w:b w:val="0"/>
+          <w:bCs/>
+          <w:sz w:val="24"/>
+          <w:szCs w:val="24"/>
+        </w:rPr>
+        <w:t>Saavedra,</w:t>
+      </w:r>
+      <w:r>
+        <w:rPr>
+          <w:b w:val="0"/>
+          <w:bCs/>
+          <w:sz w:val="24"/>
+          <w:szCs w:val="24"/>
+        </w:rPr>
         <w:t xml:space="preserve"> and Nathan Waters</w:t>
       </w:r>
     </w:p>
@@ -297,37 +317,76 @@
         <w:ind w:left="0" w:firstLine="0"/>
       </w:pPr>
       <w:r>
-        <w:t>In this lab,</w:t>
+        <w:t xml:space="preserve">The objective of this lab was to </w:t>
+      </w:r>
+      <w:r>
+        <w:t xml:space="preserve">design, </w:t>
+      </w:r>
+      <w:r>
+        <w:t>model</w:t>
+      </w:r>
+      <w:r>
+        <w:t xml:space="preserve">, </w:t>
+      </w:r>
+      <w:r>
+        <w:t xml:space="preserve">and simulate </w:t>
+      </w:r>
+      <w:r>
+        <w:t>a DC-</w:t>
+      </w:r>
+      <w:r>
+        <w:t>to-</w:t>
+      </w:r>
+      <w:r>
+        <w:t xml:space="preserve">DC </w:t>
+      </w:r>
+      <w:r>
+        <w:t>B</w:t>
+      </w:r>
+      <w:r>
+        <w:t>uck</w:t>
       </w:r>
       <w:r>
         <w:t xml:space="preserve"> </w:t>
       </w:r>
       <w:r>
-        <w:t>the team was provided a schematic of a DC-DC Buck-converter</w:t>
+        <w:t>C</w:t>
+      </w:r>
+      <w:r>
+        <w:t>onverter</w:t>
       </w:r>
       <w:r>
         <w:t xml:space="preserve"> using two MOSFETs</w:t>
       </w:r>
       <w:r>
-        <w:t xml:space="preserve"> and needed to simulate </w:t>
-      </w:r>
-      <w:r>
-        <w:t>the design,</w:t>
-      </w:r>
-      <w:r>
-        <w:t xml:space="preserve"> following the design parameters</w:t>
-      </w:r>
-      <w:r>
-        <w:t xml:space="preserve"> to provide constant voltage at the load </w:t>
+        <w:t>,</w:t>
+      </w:r>
+      <w:r>
+        <w:t xml:space="preserve"> amongst other </w:t>
+      </w:r>
+      <w:r>
+        <w:t>design parameters</w:t>
+      </w:r>
+      <w:r>
+        <w:t>,</w:t>
+      </w:r>
+      <w:r>
+        <w:t xml:space="preserve"> to provide constant voltage </w:t>
+      </w:r>
+      <w:r>
+        <w:t>over the</w:t>
+      </w:r>
+      <w:r>
+        <w:t xml:space="preserve"> load </w:t>
       </w:r>
       <w:r>
         <w:t>with less than 1</w:t>
       </w:r>
       <w:r>
-        <w:t xml:space="preserve"> percent</w:t>
-      </w:r>
-      <w:r>
-        <w:t xml:space="preserve"> ripple </w:t>
+        <w:t xml:space="preserve">% </w:t>
+      </w:r>
+      <w:r>
+        <w:t xml:space="preserve">ripple </w:t>
       </w:r>
       <w:r>
         <w:t xml:space="preserve">and </w:t>
@@ -336,16 +395,231 @@
         <w:t xml:space="preserve">provide a </w:t>
       </w:r>
       <w:r>
-        <w:t>current at the inductor with less than 10 percent ripple</w:t>
+        <w:t xml:space="preserve">current </w:t>
+      </w:r>
+      <w:r>
+        <w:t xml:space="preserve">through </w:t>
+      </w:r>
+      <w:r>
+        <w:t>the inductor with less than 10</w:t>
+      </w:r>
+      <w:r>
+        <w:t>%</w:t>
+      </w:r>
+      <w:r>
+        <w:t xml:space="preserve"> ripple</w:t>
+      </w:r>
+      <w:r>
+        <w:t>.</w:t>
+      </w:r>
+      <w:r>
+        <w:t xml:space="preserve"> The Buck Converter should be rated for 200 – 400 watts with a duty cycle of </w:t>
+      </w:r>
+      <w:r>
+        <w:t>70</w:t>
+      </w:r>
+      <w:r>
+        <w:t>%.</w:t>
+      </w:r>
+    </w:p>
+    <w:p>
+      <w:pPr>
+        <w:spacing w:after="159"/>
+        <w:ind w:left="0" w:firstLine="0"/>
+      </w:pPr>
+    </w:p>
+    <w:p>
+      <w:pPr>
+        <w:spacing w:after="159"/>
+        <w:ind w:left="0" w:firstLine="0"/>
+        <w:rPr>
+          <w:b/>
+          <w:bCs/>
+        </w:rPr>
+      </w:pPr>
+      <w:r>
+        <w:rPr>
+          <w:b/>
+          <w:bCs/>
+        </w:rPr>
+        <w:t>Relevant Theory:</w:t>
+      </w:r>
+    </w:p>
+    <w:p>
+      <w:pPr>
+        <w:spacing w:after="159"/>
+        <w:ind w:left="0" w:firstLine="0"/>
+      </w:pPr>
+      <w:r>
+        <w:t>A DC-</w:t>
+      </w:r>
+      <w:r>
+        <w:t>to-</w:t>
+      </w:r>
+      <w:r>
+        <w:t xml:space="preserve">DC </w:t>
+      </w:r>
+      <w:r>
+        <w:t>B</w:t>
+      </w:r>
+      <w:r>
+        <w:t xml:space="preserve">uck </w:t>
+      </w:r>
+      <w:r>
+        <w:t>C</w:t>
+      </w:r>
+      <w:r>
+        <w:t xml:space="preserve">onverter </w:t>
+      </w:r>
+      <w:r>
+        <w:t>has two cyclic stages</w:t>
+      </w:r>
+      <w:r>
+        <w:t xml:space="preserve">, </w:t>
+      </w:r>
+      <w:r>
+        <w:t>"</w:t>
+      </w:r>
+      <w:r>
+        <w:t>High</w:t>
+      </w:r>
+      <w:r>
+        <w:t>" and "</w:t>
+      </w:r>
+      <w:r>
+        <w:t>Low</w:t>
+      </w:r>
+      <w:r>
+        <w:t>". In the "</w:t>
+      </w:r>
+      <w:r>
+        <w:t>High</w:t>
+      </w:r>
+      <w:r>
+        <w:t xml:space="preserve">" </w:t>
+      </w:r>
+      <w:r>
+        <w:t>stage</w:t>
+      </w:r>
+      <w:r>
+        <w:t>,</w:t>
+      </w:r>
+      <w:r>
+        <w:t xml:space="preserve"> a</w:t>
       </w:r>
       <w:r>
         <w:t xml:space="preserve"> </w:t>
       </w:r>
       <w:r>
-        <w:t>with a 70 -</w:t>
-      </w:r>
-      <w:r>
-        <w:t xml:space="preserve"> 85 percent duty cycle. </w:t>
+        <w:t>primary switching element (MOSFET)</w:t>
+      </w:r>
+      <w:r>
+        <w:t xml:space="preserve"> acts like a gate, allowing current to flow from the input voltage source through an inductor and into the </w:t>
+      </w:r>
+      <w:r>
+        <w:t>load</w:t>
+      </w:r>
+      <w:r>
+        <w:t xml:space="preserve">. </w:t>
+      </w:r>
+      <w:r>
+        <w:t>The inductor uses this change in current to store energy</w:t>
+      </w:r>
+      <w:r>
+        <w:t>. In the "</w:t>
+      </w:r>
+      <w:r>
+        <w:t>Low</w:t>
+      </w:r>
+      <w:r>
+        <w:t xml:space="preserve">" </w:t>
+      </w:r>
+      <w:r>
+        <w:t>stage</w:t>
+      </w:r>
+      <w:r>
+        <w:t xml:space="preserve">, </w:t>
+      </w:r>
+      <w:r>
+        <w:t xml:space="preserve">the </w:t>
+      </w:r>
+      <w:r>
+        <w:t>primary switching element</w:t>
+      </w:r>
+      <w:r>
+        <w:t xml:space="preserve"> </w:t>
+      </w:r>
+      <w:r>
+        <w:t xml:space="preserve">turns </w:t>
+      </w:r>
+      <w:r>
+        <w:t>off</w:t>
+      </w:r>
+      <w:r>
+        <w:t xml:space="preserve">, and </w:t>
+      </w:r>
+      <w:r>
+        <w:t>a reverse biased</w:t>
+      </w:r>
+      <w:r>
+        <w:t xml:space="preserve"> MOSFET t</w:t>
+      </w:r>
+      <w:r>
+        <w:t>urns on</w:t>
+      </w:r>
+      <w:r>
+        <w:t>.</w:t>
+      </w:r>
+      <w:r>
+        <w:t xml:space="preserve"> </w:t>
+      </w:r>
+      <w:r>
+        <w:t>Th</w:t>
+      </w:r>
+      <w:r>
+        <w:t xml:space="preserve">e switch between </w:t>
+      </w:r>
+      <w:r>
+        <w:t>these stages is nearly instantaneous</w:t>
+      </w:r>
+      <w:r>
+        <w:t xml:space="preserve">, with the duty cycle determining </w:t>
+      </w:r>
+      <w:r>
+        <w:t xml:space="preserve">the proportion per cycle in which the input </w:t>
+      </w:r>
+      <w:r>
+        <w:t>voltage is actively high</w:t>
+      </w:r>
+      <w:r>
+        <w:t>. This prec</w:t>
+      </w:r>
+      <w:r>
+        <w:t>ision</w:t>
+      </w:r>
+      <w:r>
+        <w:t xml:space="preserve"> control allows </w:t>
+      </w:r>
+      <w:r>
+        <w:t>for</w:t>
+      </w:r>
+      <w:r>
+        <w:t xml:space="preserve"> efficient </w:t>
+      </w:r>
+      <w:r>
+        <w:t xml:space="preserve">conversion from a </w:t>
+      </w:r>
+      <w:r>
+        <w:t xml:space="preserve">higher input voltage </w:t>
+      </w:r>
+      <w:r>
+        <w:t>to</w:t>
+      </w:r>
+      <w:r>
+        <w:t xml:space="preserve"> a lower output voltag</w:t>
+      </w:r>
+      <w:r>
+        <w:t>e.</w:t>
       </w:r>
     </w:p>
     <w:p>
@@ -368,7 +642,35 @@
           <w:b/>
           <w:bCs/>
         </w:rPr>
-        <w:t>Relevant Theory:</w:t>
+        <w:t>Design</w:t>
+      </w:r>
+      <w:r>
+        <w:rPr>
+          <w:b/>
+          <w:bCs/>
+        </w:rPr>
+        <w:t xml:space="preserve"> </w:t>
+      </w:r>
+      <w:r>
+        <w:rPr>
+          <w:b/>
+          <w:bCs/>
+        </w:rPr>
+        <w:t>Elements</w:t>
+      </w:r>
+      <w:r>
+        <w:rPr>
+          <w:b/>
+          <w:bCs/>
+        </w:rPr>
+        <w:t>:</w:t>
+      </w:r>
+      <w:r>
+        <w:rPr>
+          <w:b/>
+          <w:bCs/>
+        </w:rPr>
+        <w:t xml:space="preserve"> </w:t>
       </w:r>
     </w:p>
     <w:p>
@@ -377,88 +679,37 @@
         <w:ind w:left="0" w:firstLine="0"/>
       </w:pPr>
       <w:r>
-        <w:t xml:space="preserve">A DC-DC buck converter has a cycle of two </w:t>
-      </w:r>
-      <w:r>
-        <w:t xml:space="preserve">stages, </w:t>
-      </w:r>
-      <w:r>
-        <w:t xml:space="preserve">the "on" and "off" phases. In the "on" </w:t>
-      </w:r>
-      <w:r>
-        <w:t>stage</w:t>
-      </w:r>
-      <w:r>
-        <w:t xml:space="preserve">, the </w:t>
-      </w:r>
-      <w:r>
-        <w:t>top</w:t>
-      </w:r>
-      <w:r>
-        <w:t xml:space="preserve"> MOSFET acts like a gate, allowing current to flow from the input voltage source through an inductor and into the </w:t>
-      </w:r>
-      <w:r>
-        <w:t>load</w:t>
-      </w:r>
-      <w:r>
-        <w:t>, where</w:t>
-      </w:r>
-      <w:r>
-        <w:t xml:space="preserve"> you want to power. This stores energy within the inductor. In the "off" </w:t>
-      </w:r>
-      <w:r>
-        <w:t>stage</w:t>
-      </w:r>
-      <w:r>
-        <w:t xml:space="preserve">, </w:t>
-      </w:r>
-      <w:r>
-        <w:t>the top MOSFET</w:t>
-      </w:r>
-      <w:r>
-        <w:t xml:space="preserve"> turns off, and the </w:t>
-      </w:r>
-      <w:r>
-        <w:t>bottom</w:t>
-      </w:r>
-      <w:r>
-        <w:t xml:space="preserve"> MOSFET t</w:t>
-      </w:r>
-      <w:r>
-        <w:t>urns on</w:t>
-      </w:r>
-      <w:r>
-        <w:t>.</w:t>
+        <w:t>(2)</w:t>
+      </w:r>
+      <w:r>
+        <w:t xml:space="preserve"> M</w:t>
+      </w:r>
+      <w:r>
+        <w:t>OSFETS</w:t>
+      </w:r>
+    </w:p>
+    <w:p>
+      <w:pPr>
+        <w:spacing w:after="159"/>
+        <w:ind w:left="0" w:firstLine="0"/>
+      </w:pPr>
+      <w:r>
+        <w:t>(1)</w:t>
       </w:r>
       <w:r>
         <w:t xml:space="preserve"> </w:t>
       </w:r>
       <w:r>
-        <w:t>Th</w:t>
-      </w:r>
-      <w:r>
-        <w:t xml:space="preserve">e switch between these stages </w:t>
-      </w:r>
-      <w:r>
-        <w:t>happens</w:t>
+        <w:t>218</w:t>
       </w:r>
       <w:r>
         <w:t xml:space="preserve"> </w:t>
       </w:r>
       <w:r>
-        <w:t>rapidly</w:t>
-      </w:r>
-      <w:r>
-        <w:t xml:space="preserve">, with the duty cycle determining how much time is spent in each </w:t>
-      </w:r>
-      <w:r>
-        <w:t>stage</w:t>
-      </w:r>
-      <w:r>
-        <w:t>. This precise control allows you to efficiently convert a higher input voltage into a lower output voltag</w:t>
-      </w:r>
-      <w:r>
-        <w:t>e.</w:t>
+        <w:t>µH</w:t>
+      </w:r>
+      <w:r>
+        <w:t xml:space="preserve"> Inductor</w:t>
       </w:r>
     </w:p>
     <w:p>
@@ -466,50 +717,157 @@
         <w:spacing w:after="159"/>
         <w:ind w:left="0" w:firstLine="0"/>
       </w:pPr>
+      <w:r>
+        <w:t>(1)</w:t>
+      </w:r>
+      <w:r>
+        <w:t xml:space="preserve"> </w:t>
+      </w:r>
+      <w:r>
+        <w:t>23.6</w:t>
+      </w:r>
+      <w:r>
+        <w:t xml:space="preserve"> </w:t>
+      </w:r>
+      <w:r>
+        <w:t>µF</w:t>
+      </w:r>
+      <w:r>
+        <w:t xml:space="preserve"> </w:t>
+      </w:r>
+      <w:r>
+        <w:t>Capacitor</w:t>
+      </w:r>
     </w:p>
     <w:p>
       <w:pPr>
         <w:spacing w:after="159"/>
         <w:ind w:left="0" w:firstLine="0"/>
-        <w:rPr>
-          <w:b/>
-          <w:bCs/>
-        </w:rPr>
-      </w:pPr>
-      <w:r>
-        <w:rPr>
-          <w:b/>
-          <w:bCs/>
-        </w:rPr>
-        <w:t>Design</w:t>
-      </w:r>
-      <w:r>
-        <w:rPr>
-          <w:b/>
-          <w:bCs/>
-        </w:rPr>
+      </w:pPr>
+      <w:r>
+        <w:t>(1)</w:t>
+      </w:r>
+      <w:r>
         <w:t xml:space="preserve"> </w:t>
       </w:r>
       <w:r>
-        <w:rPr>
-          <w:b/>
-          <w:bCs/>
-        </w:rPr>
-        <w:t>Elements</w:t>
-      </w:r>
-      <w:r>
-        <w:rPr>
-          <w:b/>
-          <w:bCs/>
-        </w:rPr>
+        <w:t xml:space="preserve">1.96 </w:t>
+      </w:r>
+      <w:r>
+        <w:t xml:space="preserve">Ω </w:t>
+      </w:r>
+      <w:r>
+        <w:t>Resistor</w:t>
+      </w:r>
+    </w:p>
+    <w:p>
+      <w:pPr>
+        <w:spacing w:after="159"/>
+        <w:ind w:left="0" w:firstLine="0"/>
+      </w:pPr>
+      <w:r>
+        <w:t>DC Voltage Supply</w:t>
+      </w:r>
+      <w:r>
+        <w:t xml:space="preserve"> (Capable of 40V)</w:t>
+      </w:r>
+    </w:p>
+    <w:p>
+      <w:pPr>
+        <w:spacing w:after="159"/>
+        <w:ind w:left="0" w:firstLine="0"/>
+      </w:pPr>
+      <w:r>
+        <w:t>PWM Generator</w:t>
+      </w:r>
+    </w:p>
+    <w:p>
+      <w:pPr>
+        <w:spacing w:after="159"/>
+        <w:ind w:left="0" w:firstLine="0"/>
+      </w:pPr>
+      <w:r>
+        <w:t>Other elements needed to run the simulation (not essential in the converter operation)</w:t>
+      </w:r>
+    </w:p>
+    <w:p>
+      <w:pPr>
+        <w:spacing w:after="159"/>
+        <w:ind w:left="0" w:firstLine="0"/>
+      </w:pPr>
+    </w:p>
+    <w:p>
+      <w:pPr>
+        <w:spacing w:after="159"/>
+        <w:ind w:left="0" w:firstLine="0"/>
+        <w:rPr>
+          <w:b/>
+          <w:bCs/>
+        </w:rPr>
+      </w:pPr>
+      <w:r>
+        <w:rPr>
+          <w:b/>
+          <w:bCs/>
+        </w:rPr>
+        <w:t>Design Parameters</w:t>
+      </w:r>
+    </w:p>
+    <w:p>
+      <w:pPr>
+        <w:spacing w:after="159"/>
+        <w:ind w:left="0" w:firstLine="0"/>
+      </w:pPr>
+      <w:r>
+        <w:t>Power rating: 200W- 400W</w:t>
+      </w:r>
+    </w:p>
+    <w:p>
+      <w:pPr>
+        <w:spacing w:after="159"/>
+        <w:ind w:left="0" w:firstLine="0"/>
+      </w:pPr>
+      <w:r>
+        <w:t>DC voltage supply (input): 30V-40V</w:t>
+      </w:r>
+    </w:p>
+    <w:p>
+      <w:pPr>
+        <w:spacing w:after="159"/>
+        <w:ind w:left="0" w:firstLine="0"/>
+      </w:pPr>
+      <w:r>
+        <w:t>Switching frequency: 10kHz – 50kHz</w:t>
+      </w:r>
+    </w:p>
+    <w:p>
+      <w:pPr>
+        <w:spacing w:after="159"/>
+        <w:ind w:left="0" w:firstLine="0"/>
+      </w:pPr>
+      <w:r>
+        <w:t>D</w:t>
+      </w:r>
+      <w:r>
+        <w:t xml:space="preserve">uty </w:t>
+      </w:r>
+      <w:r>
+        <w:t>Cy</w:t>
+      </w:r>
+      <w:r>
+        <w:t>cle</w:t>
+      </w:r>
+      <w:r>
         <w:t>:</w:t>
       </w:r>
       <w:r>
-        <w:rPr>
-          <w:b/>
-          <w:bCs/>
-        </w:rPr>
-        <w:t xml:space="preserve"> </w:t>
+        <w:t xml:space="preserve"> 70% </w:t>
+      </w:r>
+      <w:r>
+        <w:t>-</w:t>
+      </w:r>
+      <w:r>
+        <w:t xml:space="preserve"> 85%.</w:t>
       </w:r>
     </w:p>
     <w:p>
@@ -518,10 +876,13 @@
         <w:ind w:left="0" w:firstLine="0"/>
       </w:pPr>
       <w:r>
-        <w:t>Two M</w:t>
-      </w:r>
-      <w:r>
-        <w:t>OSFETS</w:t>
+        <w:t xml:space="preserve">Current ripple in the </w:t>
+      </w:r>
+      <w:r>
+        <w:t>inductor:</w:t>
+      </w:r>
+      <w:r>
+        <w:t xml:space="preserve"> less than 10% of the max current</w:t>
       </w:r>
     </w:p>
     <w:p>
@@ -530,22 +891,14 @@
         <w:ind w:left="0" w:firstLine="0"/>
       </w:pPr>
       <w:r>
-        <w:t>One</w:t>
-      </w:r>
-      <w:r>
-        <w:t xml:space="preserve"> </w:t>
-      </w:r>
-      <w:r>
-        <w:t>218</w:t>
-      </w:r>
-      <w:r>
-        <w:t xml:space="preserve"> </w:t>
-      </w:r>
-      <w:r>
-        <w:t>µH</w:t>
-      </w:r>
-      <w:r>
-        <w:t xml:space="preserve"> Inductor</w:t>
+        <w:lastRenderedPageBreak/>
+        <w:t xml:space="preserve">Output voltage ripple measured at the load: less than 1% at the max </w:t>
+      </w:r>
+      <w:r>
+        <w:t>loa</w:t>
+      </w:r>
+      <w:r>
+        <w:t>d</w:t>
       </w:r>
     </w:p>
     <w:p>
@@ -554,174 +907,10 @@
         <w:ind w:left="0" w:firstLine="0"/>
       </w:pPr>
       <w:r>
-        <w:t xml:space="preserve">One </w:t>
-      </w:r>
-      <w:r>
-        <w:t>23.6</w:t>
-      </w:r>
-      <w:r>
-        <w:t xml:space="preserve"> </w:t>
-      </w:r>
-      <w:r>
-        <w:t>µF</w:t>
-      </w:r>
-      <w:r>
-        <w:t xml:space="preserve"> </w:t>
-      </w:r>
-      <w:r>
-        <w:t>Capacitor</w:t>
-      </w:r>
-    </w:p>
-    <w:p>
-      <w:pPr>
-        <w:spacing w:after="159"/>
-        <w:ind w:left="0" w:firstLine="0"/>
-      </w:pPr>
-      <w:r>
-        <w:t xml:space="preserve">One </w:t>
-      </w:r>
-      <w:r>
-        <w:t xml:space="preserve">1.96 </w:t>
-      </w:r>
-      <w:r>
-        <w:t xml:space="preserve">Ω </w:t>
-      </w:r>
-      <w:r>
-        <w:t>Resistor</w:t>
-      </w:r>
-    </w:p>
-    <w:p>
-      <w:pPr>
-        <w:spacing w:after="159"/>
-        <w:ind w:left="0" w:firstLine="0"/>
-      </w:pPr>
-      <w:r>
-        <w:t>DC Voltage Supply</w:t>
-      </w:r>
-      <w:r>
-        <w:t xml:space="preserve"> (Capable of 40V)</w:t>
-      </w:r>
-    </w:p>
-    <w:p>
-      <w:pPr>
-        <w:spacing w:after="159"/>
-        <w:ind w:left="0" w:firstLine="0"/>
-      </w:pPr>
-      <w:r>
-        <w:t>PWM Generator</w:t>
-      </w:r>
-    </w:p>
-    <w:p>
-      <w:pPr>
-        <w:spacing w:after="159"/>
-        <w:ind w:left="0" w:firstLine="0"/>
-      </w:pPr>
-      <w:r>
-        <w:t>Other elements needed to run the simulation (not essential in the converter operation)</w:t>
-      </w:r>
-    </w:p>
-    <w:p>
-      <w:pPr>
-        <w:spacing w:after="159"/>
-        <w:ind w:left="0" w:firstLine="0"/>
-      </w:pPr>
-    </w:p>
-    <w:p>
-      <w:pPr>
-        <w:spacing w:after="159"/>
-        <w:ind w:left="0" w:firstLine="0"/>
-        <w:rPr>
-          <w:b/>
-          <w:bCs/>
-        </w:rPr>
-      </w:pPr>
-      <w:r>
-        <w:rPr>
-          <w:b/>
-          <w:bCs/>
-        </w:rPr>
-        <w:t>Design Parameters</w:t>
-      </w:r>
-    </w:p>
-    <w:p>
-      <w:pPr>
-        <w:spacing w:after="159"/>
-        <w:ind w:left="0" w:firstLine="0"/>
-      </w:pPr>
-      <w:r>
-        <w:t>Power rating: 200W- 400W</w:t>
-      </w:r>
-    </w:p>
-    <w:p>
-      <w:pPr>
-        <w:spacing w:after="159"/>
-        <w:ind w:left="0" w:firstLine="0"/>
-      </w:pPr>
-      <w:r>
-        <w:t>DC voltage supply (input): 30V-40V</w:t>
-      </w:r>
-    </w:p>
-    <w:p>
-      <w:pPr>
-        <w:spacing w:after="159"/>
-        <w:ind w:left="0" w:firstLine="0"/>
-      </w:pPr>
-      <w:r>
-        <w:t>Switching frequency: 10kHz – 50kHz</w:t>
-      </w:r>
-    </w:p>
-    <w:p>
-      <w:pPr>
-        <w:spacing w:after="159"/>
-        <w:ind w:left="0" w:firstLine="0"/>
-      </w:pPr>
-      <w:r>
-        <w:t>Set the duty cycle between 70% and 85%.</w:t>
-      </w:r>
-    </w:p>
-    <w:p>
-      <w:pPr>
-        <w:spacing w:after="159"/>
-        <w:ind w:left="0" w:firstLine="0"/>
-      </w:pPr>
-      <w:r>
-        <w:t xml:space="preserve">Current ripple in the </w:t>
-      </w:r>
-      <w:r>
-        <w:t>inductor:</w:t>
-      </w:r>
-      <w:r>
-        <w:t xml:space="preserve"> less than 10% of the max current</w:t>
-      </w:r>
-    </w:p>
-    <w:p>
-      <w:pPr>
-        <w:spacing w:after="159"/>
-        <w:ind w:left="0" w:firstLine="0"/>
-      </w:pPr>
-      <w:r>
-        <w:t xml:space="preserve">Output voltage ripple measured at the load: less than 1% at the max </w:t>
-      </w:r>
-      <w:proofErr w:type="gramStart"/>
-      <w:r>
-        <w:t>loa</w:t>
-      </w:r>
-      <w:r>
-        <w:t>d</w:t>
-      </w:r>
-      <w:proofErr w:type="gramEnd"/>
-    </w:p>
-    <w:p>
-      <w:pPr>
-        <w:spacing w:after="159"/>
-        <w:ind w:left="0" w:firstLine="0"/>
-      </w:pPr>
-      <w:r>
-        <w:rPr>
-          <w:b/>
-          <w:bCs/>
-        </w:rPr>
-        <w:lastRenderedPageBreak/>
+        <w:rPr>
+          <w:b/>
+          <w:bCs/>
+        </w:rPr>
         <w:t>Schematic</w:t>
       </w:r>
       <w:r>
@@ -1150,39 +1339,7 @@
           <w:b/>
           <w:bCs/>
         </w:rPr>
-        <w:t xml:space="preserve">If you need </w:t>
-      </w:r>
-      <w:proofErr w:type="gramStart"/>
-      <w:r>
-        <w:rPr>
-          <w:b/>
-          <w:bCs/>
-        </w:rPr>
-        <w:t>bigger</w:t>
-      </w:r>
-      <w:proofErr w:type="gramEnd"/>
-      <w:r>
-        <w:rPr>
-          <w:b/>
-          <w:bCs/>
-        </w:rPr>
-        <w:t xml:space="preserve"> capacitance for </w:t>
-      </w:r>
-      <w:proofErr w:type="gramStart"/>
-      <w:r>
-        <w:rPr>
-          <w:b/>
-          <w:bCs/>
-        </w:rPr>
-        <w:t>filtering</w:t>
-      </w:r>
-      <w:proofErr w:type="gramEnd"/>
-      <w:r>
-        <w:rPr>
-          <w:b/>
-          <w:bCs/>
-        </w:rPr>
-        <w:t xml:space="preserve"> you can use Film capacitors.</w:t>
+        <w:t>If you need bigger capacitance for filtering you can use Film capacitors.</w:t>
       </w:r>
     </w:p>
     <w:tbl>
@@ -1725,7 +1882,7 @@
               </wp:anchor>
             </w:drawing>
           </mc:Choice>
-          <mc:Fallback>
+          <mc:Fallback xmlns:oel="http://schemas.microsoft.com/office/2019/extlst">
             <w:pict>
               <v:shapetype w14:anchorId="36B7360B" id="_x0000_t32" coordsize="21600,21600" o:spt="32" o:oned="t" path="m,l21600,21600e" filled="f">
                 <v:path arrowok="t" fillok="f" o:connecttype="none"/>
@@ -2096,7 +2253,7 @@
               </wp:anchor>
             </w:drawing>
           </mc:Choice>
-          <mc:Fallback>
+          <mc:Fallback xmlns:oel="http://schemas.microsoft.com/office/2019/extlst">
             <w:pict>
               <v:shape w14:anchorId="62EAFB8D" id="Straight Arrow Connector 1" o:spid="_x0000_s1026" type="#_x0000_t32" style="position:absolute;margin-left:56.15pt;margin-top:13.6pt;width:31.85pt;height:0;z-index:251668992;visibility:visible;mso-wrap-style:square;mso-wrap-distance-left:9pt;mso-wrap-distance-top:0;mso-wrap-distance-right:9pt;mso-wrap-distance-bottom:0;mso-position-horizontal:absolute;mso-position-horizontal-relative:text;mso-position-vertical:absolute;mso-position-vertical-relative:text" o:gfxdata="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" strokecolor="#4472c4" strokeweight=".5pt">
                 <v:stroke endarrow="block" joinstyle="miter"/>
@@ -2273,6 +2430,7 @@
         <w:rPr>
           <w:noProof/>
         </w:rPr>
+        <w:lastRenderedPageBreak/>
         <mc:AlternateContent>
           <mc:Choice Requires="wps">
             <w:drawing>
@@ -2326,7 +2484,7 @@
               </wp:anchor>
             </w:drawing>
           </mc:Choice>
-          <mc:Fallback>
+          <mc:Fallback xmlns:oel="http://schemas.microsoft.com/office/2019/extlst">
             <w:pict>
               <v:shape w14:anchorId="4B8B8FE4" id="Straight Arrow Connector 1" o:spid="_x0000_s1026" type="#_x0000_t32" style="position:absolute;margin-left:145.75pt;margin-top:12.25pt;width:31.85pt;height:0;z-index:251679232;visibility:visible;mso-wrap-style:square;mso-wrap-distance-left:9pt;mso-wrap-distance-top:0;mso-wrap-distance-right:9pt;mso-wrap-distance-bottom:0;mso-position-horizontal:absolute;mso-position-horizontal-relative:text;mso-position-vertical:absolute;mso-position-vertical-relative:text" o:gfxdata="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" strokecolor="#4472c4 [3204]" strokeweight=".5pt">
                 <v:stroke endarrow="block" joinstyle="miter"/>
@@ -2392,7 +2550,7 @@
               </wp:anchor>
             </w:drawing>
           </mc:Choice>
-          <mc:Fallback>
+          <mc:Fallback xmlns:oel="http://schemas.microsoft.com/office/2019/extlst">
             <w:pict>
               <v:shape w14:anchorId="15447C03" id="Straight Arrow Connector 1" o:spid="_x0000_s1026" type="#_x0000_t32" style="position:absolute;margin-left:49.5pt;margin-top:12.55pt;width:31.85pt;height:0;z-index:251678208;visibility:visible;mso-wrap-style:square;mso-wrap-distance-left:9pt;mso-wrap-distance-top:0;mso-wrap-distance-right:9pt;mso-wrap-distance-bottom:0;mso-position-horizontal:absolute;mso-position-horizontal-relative:text;mso-position-vertical:absolute;mso-position-vertical-relative:text" o:gfxdata="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" strokecolor="#4472c4 [3204]" strokeweight=".5pt">
                 <v:stroke endarrow="block" joinstyle="miter"/>
@@ -2654,46 +2812,27 @@
           <w:b/>
           <w:bCs/>
         </w:rPr>
-        <w:lastRenderedPageBreak/>
-        <w:t xml:space="preserve">2- Provide the theoretical input-output voltage relationship. This is sometimes called </w:t>
-      </w:r>
-      <w:proofErr w:type="gramStart"/>
-      <w:r>
-        <w:rPr>
-          <w:b/>
-          <w:bCs/>
-        </w:rPr>
-        <w:t>conversion</w:t>
-      </w:r>
-      <w:proofErr w:type="gramEnd"/>
-    </w:p>
-    <w:p>
-      <w:pPr>
-        <w:tabs>
-          <w:tab w:val="left" w:pos="1693"/>
-        </w:tabs>
-        <w:ind w:left="0" w:firstLine="0"/>
-        <w:rPr>
-          <w:b/>
-          <w:bCs/>
-        </w:rPr>
-      </w:pPr>
-      <w:r>
-        <w:rPr>
-          <w:b/>
-          <w:bCs/>
-        </w:rPr>
-        <w:t xml:space="preserve">ratio. With your simulation, include a plot showing the input and output voltage. Does it </w:t>
-      </w:r>
-      <w:proofErr w:type="gramStart"/>
-      <w:r>
-        <w:rPr>
-          <w:b/>
-          <w:bCs/>
-        </w:rPr>
-        <w:t>follow</w:t>
-      </w:r>
-      <w:proofErr w:type="gramEnd"/>
+        <w:t>2- Provide the theoretical input-output voltage relationship. This is sometimes called conversion</w:t>
+      </w:r>
+    </w:p>
+    <w:p>
+      <w:pPr>
+        <w:tabs>
+          <w:tab w:val="left" w:pos="1693"/>
+        </w:tabs>
+        <w:ind w:left="0" w:firstLine="0"/>
+        <w:rPr>
+          <w:b/>
+          <w:bCs/>
+        </w:rPr>
+      </w:pPr>
+      <w:r>
+        <w:rPr>
+          <w:b/>
+          <w:bCs/>
+        </w:rPr>
+        <w:t>ratio. With your simulation, include a plot showing the input and output voltage. Does it follow</w:t>
+      </w:r>
     </w:p>
     <w:p>
       <w:pPr>
@@ -2809,7 +2948,7 @@
               </wp:anchor>
             </w:drawing>
           </mc:Choice>
-          <mc:Fallback>
+          <mc:Fallback xmlns:oel="http://schemas.microsoft.com/office/2019/extlst">
             <w:pict>
               <v:shape w14:anchorId="28BDA5D4" id="Straight Arrow Connector 1" o:spid="_x0000_s1026" type="#_x0000_t32" style="position:absolute;margin-left:60.75pt;margin-top:6.35pt;width:31.85pt;height:0;z-index:251673088;visibility:visible;mso-wrap-style:square;mso-wrap-distance-left:9pt;mso-wrap-distance-top:0;mso-wrap-distance-right:9pt;mso-wrap-distance-bottom:0;mso-position-horizontal:absolute;mso-position-horizontal-relative:text;mso-position-vertical:absolute;mso-position-vertical-relative:text" o:gfxdata="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" strokecolor="#4472c4" strokeweight=".5pt">
                 <v:stroke endarrow="block" joinstyle="miter"/>
@@ -2930,6 +3069,7 @@
         <w:rPr>
           <w:noProof/>
         </w:rPr>
+        <w:lastRenderedPageBreak/>
         <w:drawing>
           <wp:inline distT="0" distB="0" distL="0" distR="0" wp14:anchorId="380E3549" wp14:editId="6ABE46A2">
             <wp:extent cx="5688308" cy="2896819"/>
@@ -2996,7 +3136,6 @@
           <w:b/>
           <w:bCs/>
         </w:rPr>
-        <w:lastRenderedPageBreak/>
         <w:t>3- Measure the current ripple in the inductor and voltage ripple across the output (capacitor) at your</w:t>
       </w:r>
       <w:r>
@@ -3090,7 +3229,7 @@
               </wp:anchor>
             </w:drawing>
           </mc:Choice>
-          <mc:Fallback>
+          <mc:Fallback xmlns:oel="http://schemas.microsoft.com/office/2019/extlst">
             <w:pict>
               <v:shape w14:anchorId="4C30240C" id="Straight Arrow Connector 1" o:spid="_x0000_s1026" type="#_x0000_t32" style="position:absolute;margin-left:148.55pt;margin-top:7.95pt;width:31.85pt;height:0;z-index:251676160;visibility:visible;mso-wrap-style:square;mso-wrap-distance-left:9pt;mso-wrap-distance-top:0;mso-wrap-distance-right:9pt;mso-wrap-distance-bottom:0;mso-position-horizontal:absolute;mso-position-horizontal-relative:text;mso-position-vertical:absolute;mso-position-vertical-relative:text" o:gfxdata="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" strokecolor="#4472c4" strokeweight=".5pt">
                 <v:stroke endarrow="block" joinstyle="miter"/>
@@ -3243,7 +3382,7 @@
               </wp:anchor>
             </w:drawing>
           </mc:Choice>
-          <mc:Fallback>
+          <mc:Fallback xmlns:oel="http://schemas.microsoft.com/office/2019/extlst">
             <w:pict>
               <v:shape w14:anchorId="4047AF40" id="Straight Arrow Connector 1" o:spid="_x0000_s1026" type="#_x0000_t32" style="position:absolute;margin-left:53.55pt;margin-top:9.95pt;width:31.85pt;height:0;z-index:251680256;visibility:visible;mso-wrap-style:square;mso-wrap-distance-left:9pt;mso-wrap-distance-top:0;mso-wrap-distance-right:9pt;mso-wrap-distance-bottom:0;mso-position-horizontal:absolute;mso-position-horizontal-relative:text;mso-position-vertical:absolute;mso-position-vertical-relative:text" o:gfxdata="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" strokecolor="#4472c4 [3204]" strokeweight=".5pt">
                 <v:stroke endarrow="block" joinstyle="miter"/>
@@ -3467,7 +3606,7 @@
               </wp:anchor>
             </w:drawing>
           </mc:Choice>
-          <mc:Fallback>
+          <mc:Fallback xmlns:oel="http://schemas.microsoft.com/office/2019/extlst">
             <w:pict>
               <v:shape w14:anchorId="4FD3EF32" id="Straight Arrow Connector 1" o:spid="_x0000_s1026" type="#_x0000_t32" style="position:absolute;margin-left:126.1pt;margin-top:6.95pt;width:31.85pt;height:0;z-index:251677184;visibility:visible;mso-wrap-style:square;mso-wrap-distance-left:9pt;mso-wrap-distance-top:0;mso-wrap-distance-right:9pt;mso-wrap-distance-bottom:0;mso-position-horizontal:absolute;mso-position-horizontal-relative:text;mso-position-vertical:absolute;mso-position-vertical-relative:text" o:gfxdata="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" strokecolor="#4472c4 [3204]" strokeweight=".5pt">
                 <v:stroke endarrow="block" joinstyle="miter"/>
@@ -3585,6 +3724,7 @@
           <w:bCs/>
           <w:noProof/>
         </w:rPr>
+        <w:lastRenderedPageBreak/>
         <w:drawing>
           <wp:inline distT="0" distB="0" distL="0" distR="0" wp14:anchorId="2718ABF6" wp14:editId="44905FD1">
             <wp:extent cx="2228316" cy="2172615"/>
@@ -3833,7 +3973,6 @@
           <w:b/>
           <w:bCs/>
         </w:rPr>
-        <w:lastRenderedPageBreak/>
         <w:t>4- Change the input voltage ±10V and run your simulation.</w:t>
       </w:r>
     </w:p>
@@ -3857,17 +3996,8 @@
           <w:b/>
           <w:bCs/>
         </w:rPr>
-        <w:t xml:space="preserve">In one plot, measure the output voltage, output current, and output </w:t>
-      </w:r>
-      <w:proofErr w:type="gramStart"/>
-      <w:r>
-        <w:rPr>
-          <w:b/>
-          <w:bCs/>
-        </w:rPr>
-        <w:t>power</w:t>
-      </w:r>
-      <w:proofErr w:type="gramEnd"/>
+        <w:t>In one plot, measure the output voltage, output current, and output power</w:t>
+      </w:r>
     </w:p>
     <w:p>
       <w:pPr>
@@ -3885,6 +4015,7 @@
         <w:rPr>
           <w:noProof/>
         </w:rPr>
+        <w:lastRenderedPageBreak/>
         <w:drawing>
           <wp:inline distT="0" distB="0" distL="0" distR="0" wp14:anchorId="5294823E" wp14:editId="6486E5F6">
             <wp:extent cx="5693410" cy="4196080"/>
@@ -4119,83 +4250,65 @@
           <w:b/>
           <w:bCs/>
         </w:rPr>
+        <w:t>In another plot, show the inductor current and output voltage. Measure the inductor</w:t>
+      </w:r>
+    </w:p>
+    <w:p>
+      <w:pPr>
+        <w:pStyle w:val="ListParagraph"/>
+        <w:tabs>
+          <w:tab w:val="left" w:pos="1693"/>
+        </w:tabs>
+        <w:ind w:firstLine="0"/>
+        <w:rPr>
+          <w:b/>
+          <w:bCs/>
+        </w:rPr>
+      </w:pPr>
+      <w:r>
+        <w:rPr>
+          <w:b/>
+          <w:bCs/>
+        </w:rPr>
+        <w:t>current ripple and output voltage ripple. Compare them with your nominal operating</w:t>
+      </w:r>
+    </w:p>
+    <w:p>
+      <w:pPr>
+        <w:pStyle w:val="ListParagraph"/>
+        <w:tabs>
+          <w:tab w:val="left" w:pos="1693"/>
+        </w:tabs>
+        <w:ind w:firstLine="0"/>
+        <w:rPr>
+          <w:b/>
+          <w:bCs/>
+        </w:rPr>
+      </w:pPr>
+      <w:r>
+        <w:rPr>
+          <w:b/>
+          <w:bCs/>
+        </w:rPr>
+        <w:t>point.</w:t>
+      </w:r>
+    </w:p>
+    <w:p>
+      <w:pPr>
+        <w:tabs>
+          <w:tab w:val="left" w:pos="1693"/>
+        </w:tabs>
+        <w:ind w:left="0" w:firstLine="0"/>
+        <w:rPr>
+          <w:b/>
+          <w:bCs/>
+        </w:rPr>
+      </w:pPr>
+      <w:r>
+        <w:rPr>
+          <w:noProof/>
+        </w:rPr>
         <w:lastRenderedPageBreak/>
-        <w:t xml:space="preserve">In another plot, show the inductor current and output voltage. Measure the </w:t>
-      </w:r>
-      <w:proofErr w:type="gramStart"/>
-      <w:r>
-        <w:rPr>
-          <w:b/>
-          <w:bCs/>
-        </w:rPr>
-        <w:t>inductor</w:t>
-      </w:r>
-      <w:proofErr w:type="gramEnd"/>
-    </w:p>
-    <w:p>
-      <w:pPr>
-        <w:pStyle w:val="ListParagraph"/>
-        <w:tabs>
-          <w:tab w:val="left" w:pos="1693"/>
-        </w:tabs>
-        <w:ind w:firstLine="0"/>
-        <w:rPr>
-          <w:b/>
-          <w:bCs/>
-        </w:rPr>
-      </w:pPr>
-      <w:r>
-        <w:rPr>
-          <w:b/>
-          <w:bCs/>
-        </w:rPr>
-        <w:t xml:space="preserve">current ripple and output voltage ripple. Compare them with your nominal </w:t>
-      </w:r>
-      <w:proofErr w:type="gramStart"/>
-      <w:r>
-        <w:rPr>
-          <w:b/>
-          <w:bCs/>
-        </w:rPr>
-        <w:t>operating</w:t>
-      </w:r>
-      <w:proofErr w:type="gramEnd"/>
-    </w:p>
-    <w:p>
-      <w:pPr>
-        <w:pStyle w:val="ListParagraph"/>
-        <w:tabs>
-          <w:tab w:val="left" w:pos="1693"/>
-        </w:tabs>
-        <w:ind w:firstLine="0"/>
-        <w:rPr>
-          <w:b/>
-          <w:bCs/>
-        </w:rPr>
-      </w:pPr>
-      <w:r>
-        <w:rPr>
-          <w:b/>
-          <w:bCs/>
-        </w:rPr>
-        <w:t>point.</w:t>
-      </w:r>
-    </w:p>
-    <w:p>
-      <w:pPr>
-        <w:tabs>
-          <w:tab w:val="left" w:pos="1693"/>
-        </w:tabs>
-        <w:ind w:left="0" w:firstLine="0"/>
-        <w:rPr>
-          <w:b/>
-          <w:bCs/>
-        </w:rPr>
-      </w:pPr>
-      <w:r>
-        <w:rPr>
-          <w:noProof/>
-        </w:rPr>
         <w:drawing>
           <wp:inline distT="0" distB="0" distL="0" distR="0" wp14:anchorId="5987BE7C" wp14:editId="380C7F34">
             <wp:extent cx="5693008" cy="3145536"/>
@@ -4325,7 +4438,7 @@
 </file>
 
 <file path=word/endnotes.xml><?xml version="1.0" encoding="utf-8"?>
-<w:endnotes xmlns:wpc="http://schemas.microsoft.com/office/word/2010/wordprocessingCanvas" xmlns:cx="http://schemas.microsoft.com/office/drawing/2014/chartex" xmlns:cx1="http://schemas.microsoft.com/office/drawing/2015/9/8/chartex" xmlns:cx2="http://schemas.microsoft.com/office/drawing/2015/10/21/chartex" xmlns:cx3="http://schemas.microsoft.com/office/drawing/2016/5/9/chartex" xmlns:cx4="http://schemas.microsoft.com/office/drawing/2016/5/10/chartex" xmlns:cx5="http://schemas.microsoft.com/office/drawing/2016/5/11/chartex" xmlns:cx6="http://schemas.microsoft.com/office/drawing/2016/5/12/chartex" xmlns:cx7="http://schemas.microsoft.com/office/drawing/2016/5/13/chartex" xmlns:cx8="http://schemas.microsoft.com/office/drawing/2016/5/14/chartex" xmlns:mc="http://schemas.openxmlformats.org/markup-compatibility/2006" xmlns:aink="http://schemas.microsoft.com/office/drawing/2016/ink" xmlns:am3d="http://schemas.microsoft.com/office/drawing/2017/model3d" xmlns:o="urn:schemas-microsoft-com:office:office" xmlns:oel="http://schemas.microsoft.com/office/2019/extlst" xmlns:r="http://schemas.openxmlformats.org/officeDocument/2006/relationships" xmlns:m="http://schemas.openxmlformats.org/officeDocument/2006/math" xmlns:v="urn:schemas-microsoft-com:vml" xmlns:wp14="http://schemas.microsoft.com/office/word/2010/wordprocessingDrawing" xmlns:wp="http://schemas.openxmlformats.org/drawingml/2006/wordprocessingDrawing" xmlns:w10="urn:schemas-microsoft-com:office:word" xmlns:w="http://schemas.openxmlformats.org/wordprocessingml/2006/main" xmlns:w14="http://schemas.microsoft.com/office/word/2010/wordml" xmlns:w15="http://schemas.microsoft.com/office/word/2012/wordml" xmlns:w16cex="http://schemas.microsoft.com/office/word/2018/wordml/cex" xmlns:w16cid="http://schemas.microsoft.com/office/word/2016/wordml/cid" xmlns:w16="http://schemas.microsoft.com/office/word/2018/wordml" xmlns:w16sdtdh="http://schemas.microsoft.com/office/word/2020/wordml/sdtdatahash" xmlns:w16se="http://schemas.microsoft.com/office/word/2015/wordml/symex" xmlns:wpg="http://schemas.microsoft.com/office/word/2010/wordprocessingGroup" xmlns:wpi="http://schemas.microsoft.com/office/word/2010/wordprocessingInk" xmlns:wne="http://schemas.microsoft.com/office/word/2006/wordml" xmlns:wps="http://schemas.microsoft.com/office/word/2010/wordprocessingShape" mc:Ignorable="w14 w15 w16se w16cid w16 w16cex w16sdtdh wp14">
+<w:endnotes xmlns:wpc="http://schemas.microsoft.com/office/word/2010/wordprocessingCanvas" xmlns:cx="http://schemas.microsoft.com/office/drawing/2014/chartex" xmlns:cx1="http://schemas.microsoft.com/office/drawing/2015/9/8/chartex" xmlns:cx2="http://schemas.microsoft.com/office/drawing/2015/10/21/chartex" xmlns:cx3="http://schemas.microsoft.com/office/drawing/2016/5/9/chartex" xmlns:cx4="http://schemas.microsoft.com/office/drawing/2016/5/10/chartex" xmlns:cx5="http://schemas.microsoft.com/office/drawing/2016/5/11/chartex" xmlns:cx6="http://schemas.microsoft.com/office/drawing/2016/5/12/chartex" xmlns:cx7="http://schemas.microsoft.com/office/drawing/2016/5/13/chartex" xmlns:cx8="http://schemas.microsoft.com/office/drawing/2016/5/14/chartex" xmlns:mc="http://schemas.openxmlformats.org/markup-compatibility/2006" xmlns:aink="http://schemas.microsoft.com/office/drawing/2016/ink" xmlns:am3d="http://schemas.microsoft.com/office/drawing/2017/model3d" xmlns:o="urn:schemas-microsoft-com:office:office" xmlns:r="http://schemas.openxmlformats.org/officeDocument/2006/relationships" xmlns:m="http://schemas.openxmlformats.org/officeDocument/2006/math" xmlns:v="urn:schemas-microsoft-com:vml" xmlns:wp14="http://schemas.microsoft.com/office/word/2010/wordprocessingDrawing" xmlns:wp="http://schemas.openxmlformats.org/drawingml/2006/wordprocessingDrawing" xmlns:w10="urn:schemas-microsoft-com:office:word" xmlns:w="http://schemas.openxmlformats.org/wordprocessingml/2006/main" xmlns:w14="http://schemas.microsoft.com/office/word/2010/wordml" xmlns:w15="http://schemas.microsoft.com/office/word/2012/wordml" xmlns:w16cex="http://schemas.microsoft.com/office/word/2018/wordml/cex" xmlns:w16cid="http://schemas.microsoft.com/office/word/2016/wordml/cid" xmlns:w16="http://schemas.microsoft.com/office/word/2018/wordml" xmlns:w16sdtdh="http://schemas.microsoft.com/office/word/2020/wordml/sdtdatahash" xmlns:w16se="http://schemas.microsoft.com/office/word/2015/wordml/symex" xmlns:wpg="http://schemas.microsoft.com/office/word/2010/wordprocessingGroup" xmlns:wpi="http://schemas.microsoft.com/office/word/2010/wordprocessingInk" xmlns:wne="http://schemas.microsoft.com/office/word/2006/wordml" xmlns:wps="http://schemas.microsoft.com/office/word/2010/wordprocessingShape" mc:Ignorable="w14 w15 w16se w16cid w16 w16cex w16sdtdh wp14">
   <w:endnote w:type="separator" w:id="-1">
     <w:p>
       <w:pPr>
@@ -4350,7 +4463,7 @@
 </file>
 
 <file path=word/footnotes.xml><?xml version="1.0" encoding="utf-8"?>
-<w:footnotes xmlns:wpc="http://schemas.microsoft.com/office/word/2010/wordprocessingCanvas" xmlns:cx="http://schemas.microsoft.com/office/drawing/2014/chartex" xmlns:cx1="http://schemas.microsoft.com/office/drawing/2015/9/8/chartex" xmlns:cx2="http://schemas.microsoft.com/office/drawing/2015/10/21/chartex" xmlns:cx3="http://schemas.microsoft.com/office/drawing/2016/5/9/chartex" xmlns:cx4="http://schemas.microsoft.com/office/drawing/2016/5/10/chartex" xmlns:cx5="http://schemas.microsoft.com/office/drawing/2016/5/11/chartex" xmlns:cx6="http://schemas.microsoft.com/office/drawing/2016/5/12/chartex" xmlns:cx7="http://schemas.microsoft.com/office/drawing/2016/5/13/chartex" xmlns:cx8="http://schemas.microsoft.com/office/drawing/2016/5/14/chartex" xmlns:mc="http://schemas.openxmlformats.org/markup-compatibility/2006" xmlns:aink="http://schemas.microsoft.com/office/drawing/2016/ink" xmlns:am3d="http://schemas.microsoft.com/office/drawing/2017/model3d" xmlns:o="urn:schemas-microsoft-com:office:office" xmlns:oel="http://schemas.microsoft.com/office/2019/extlst" xmlns:r="http://schemas.openxmlformats.org/officeDocument/2006/relationships" xmlns:m="http://schemas.openxmlformats.org/officeDocument/2006/math" xmlns:v="urn:schemas-microsoft-com:vml" xmlns:wp14="http://schemas.microsoft.com/office/word/2010/wordprocessingDrawing" xmlns:wp="http://schemas.openxmlformats.org/drawingml/2006/wordprocessingDrawing" xmlns:w10="urn:schemas-microsoft-com:office:word" xmlns:w="http://schemas.openxmlformats.org/wordprocessingml/2006/main" xmlns:w14="http://schemas.microsoft.com/office/word/2010/wordml" xmlns:w15="http://schemas.microsoft.com/office/word/2012/wordml" xmlns:w16cex="http://schemas.microsoft.com/office/word/2018/wordml/cex" xmlns:w16cid="http://schemas.microsoft.com/office/word/2016/wordml/cid" xmlns:w16="http://schemas.microsoft.com/office/word/2018/wordml" xmlns:w16sdtdh="http://schemas.microsoft.com/office/word/2020/wordml/sdtdatahash" xmlns:w16se="http://schemas.microsoft.com/office/word/2015/wordml/symex" xmlns:wpg="http://schemas.microsoft.com/office/word/2010/wordprocessingGroup" xmlns:wpi="http://schemas.microsoft.com/office/word/2010/wordprocessingInk" xmlns:wne="http://schemas.microsoft.com/office/word/2006/wordml" xmlns:wps="http://schemas.microsoft.com/office/word/2010/wordprocessingShape" mc:Ignorable="w14 w15 w16se w16cid w16 w16cex w16sdtdh wp14">
+<w:footnotes xmlns:wpc="http://schemas.microsoft.com/office/word/2010/wordprocessingCanvas" xmlns:cx="http://schemas.microsoft.com/office/drawing/2014/chartex" xmlns:cx1="http://schemas.microsoft.com/office/drawing/2015/9/8/chartex" xmlns:cx2="http://schemas.microsoft.com/office/drawing/2015/10/21/chartex" xmlns:cx3="http://schemas.microsoft.com/office/drawing/2016/5/9/chartex" xmlns:cx4="http://schemas.microsoft.com/office/drawing/2016/5/10/chartex" xmlns:cx5="http://schemas.microsoft.com/office/drawing/2016/5/11/chartex" xmlns:cx6="http://schemas.microsoft.com/office/drawing/2016/5/12/chartex" xmlns:cx7="http://schemas.microsoft.com/office/drawing/2016/5/13/chartex" xmlns:cx8="http://schemas.microsoft.com/office/drawing/2016/5/14/chartex" xmlns:mc="http://schemas.openxmlformats.org/markup-compatibility/2006" xmlns:aink="http://schemas.microsoft.com/office/drawing/2016/ink" xmlns:am3d="http://schemas.microsoft.com/office/drawing/2017/model3d" xmlns:o="urn:schemas-microsoft-com:office:office" xmlns:r="http://schemas.openxmlformats.org/officeDocument/2006/relationships" xmlns:m="http://schemas.openxmlformats.org/officeDocument/2006/math" xmlns:v="urn:schemas-microsoft-com:vml" xmlns:wp14="http://schemas.microsoft.com/office/word/2010/wordprocessingDrawing" xmlns:wp="http://schemas.openxmlformats.org/drawingml/2006/wordprocessingDrawing" xmlns:w10="urn:schemas-microsoft-com:office:word" xmlns:w="http://schemas.openxmlformats.org/wordprocessingml/2006/main" xmlns:w14="http://schemas.microsoft.com/office/word/2010/wordml" xmlns:w15="http://schemas.microsoft.com/office/word/2012/wordml" xmlns:w16cex="http://schemas.microsoft.com/office/word/2018/wordml/cex" xmlns:w16cid="http://schemas.microsoft.com/office/word/2016/wordml/cid" xmlns:w16="http://schemas.microsoft.com/office/word/2018/wordml" xmlns:w16sdtdh="http://schemas.microsoft.com/office/word/2020/wordml/sdtdatahash" xmlns:w16se="http://schemas.microsoft.com/office/word/2015/wordml/symex" xmlns:wpg="http://schemas.microsoft.com/office/word/2010/wordprocessingGroup" xmlns:wpi="http://schemas.microsoft.com/office/word/2010/wordprocessingInk" xmlns:wne="http://schemas.microsoft.com/office/word/2006/wordml" xmlns:wps="http://schemas.microsoft.com/office/word/2010/wordprocessingShape" mc:Ignorable="w14 w15 w16se w16cid w16 w16cex w16sdtdh wp14">
   <w:footnote w:type="separator" w:id="-1">
     <w:p>
       <w:pPr>
@@ -4375,7 +4488,7 @@
 </file>
 
 <file path=word/header1.xml><?xml version="1.0" encoding="utf-8"?>
-<w:hdr xmlns:wpc="http://schemas.microsoft.com/office/word/2010/wordprocessingCanvas" xmlns:cx="http://schemas.microsoft.com/office/drawing/2014/chartex" xmlns:cx1="http://schemas.microsoft.com/office/drawing/2015/9/8/chartex" xmlns:cx2="http://schemas.microsoft.com/office/drawing/2015/10/21/chartex" xmlns:cx3="http://schemas.microsoft.com/office/drawing/2016/5/9/chartex" xmlns:cx4="http://schemas.microsoft.com/office/drawing/2016/5/10/chartex" xmlns:cx5="http://schemas.microsoft.com/office/drawing/2016/5/11/chartex" xmlns:cx6="http://schemas.microsoft.com/office/drawing/2016/5/12/chartex" xmlns:cx7="http://schemas.microsoft.com/office/drawing/2016/5/13/chartex" xmlns:cx8="http://schemas.microsoft.com/office/drawing/2016/5/14/chartex" xmlns:mc="http://schemas.openxmlformats.org/markup-compatibility/2006" xmlns:aink="http://schemas.microsoft.com/office/drawing/2016/ink" xmlns:am3d="http://schemas.microsoft.com/office/drawing/2017/model3d" xmlns:o="urn:schemas-microsoft-com:office:office" xmlns:oel="http://schemas.microsoft.com/office/2019/extlst" xmlns:r="http://schemas.openxmlformats.org/officeDocument/2006/relationships" xmlns:m="http://schemas.openxmlformats.org/officeDocument/2006/math" xmlns:v="urn:schemas-microsoft-com:vml" xmlns:wp14="http://schemas.microsoft.com/office/word/2010/wordprocessingDrawing" xmlns:wp="http://schemas.openxmlformats.org/drawingml/2006/wordprocessingDrawing" xmlns:w10="urn:schemas-microsoft-com:office:word" xmlns:w="http://schemas.openxmlformats.org/wordprocessingml/2006/main" xmlns:w14="http://schemas.microsoft.com/office/word/2010/wordml" xmlns:w15="http://schemas.microsoft.com/office/word/2012/wordml" xmlns:w16cex="http://schemas.microsoft.com/office/word/2018/wordml/cex" xmlns:w16cid="http://schemas.microsoft.com/office/word/2016/wordml/cid" xmlns:w16="http://schemas.microsoft.com/office/word/2018/wordml" xmlns:w16sdtdh="http://schemas.microsoft.com/office/word/2020/wordml/sdtdatahash" xmlns:w16se="http://schemas.microsoft.com/office/word/2015/wordml/symex" xmlns:wpg="http://schemas.microsoft.com/office/word/2010/wordprocessingGroup" xmlns:wpi="http://schemas.microsoft.com/office/word/2010/wordprocessingInk" xmlns:wne="http://schemas.microsoft.com/office/word/2006/wordml" xmlns:wps="http://schemas.microsoft.com/office/word/2010/wordprocessingShape" mc:Ignorable="w14 w15 w16se w16cid w16 w16cex w16sdtdh wp14">
+<w:hdr xmlns:wpc="http://schemas.microsoft.com/office/word/2010/wordprocessingCanvas" xmlns:cx="http://schemas.microsoft.com/office/drawing/2014/chartex" xmlns:cx1="http://schemas.microsoft.com/office/drawing/2015/9/8/chartex" xmlns:cx2="http://schemas.microsoft.com/office/drawing/2015/10/21/chartex" xmlns:cx3="http://schemas.microsoft.com/office/drawing/2016/5/9/chartex" xmlns:cx4="http://schemas.microsoft.com/office/drawing/2016/5/10/chartex" xmlns:cx5="http://schemas.microsoft.com/office/drawing/2016/5/11/chartex" xmlns:cx6="http://schemas.microsoft.com/office/drawing/2016/5/12/chartex" xmlns:cx7="http://schemas.microsoft.com/office/drawing/2016/5/13/chartex" xmlns:cx8="http://schemas.microsoft.com/office/drawing/2016/5/14/chartex" xmlns:mc="http://schemas.openxmlformats.org/markup-compatibility/2006" xmlns:aink="http://schemas.microsoft.com/office/drawing/2016/ink" xmlns:am3d="http://schemas.microsoft.com/office/drawing/2017/model3d" xmlns:o="urn:schemas-microsoft-com:office:office" xmlns:r="http://schemas.openxmlformats.org/officeDocument/2006/relationships" xmlns:m="http://schemas.openxmlformats.org/officeDocument/2006/math" xmlns:v="urn:schemas-microsoft-com:vml" xmlns:wp14="http://schemas.microsoft.com/office/word/2010/wordprocessingDrawing" xmlns:wp="http://schemas.openxmlformats.org/drawingml/2006/wordprocessingDrawing" xmlns:w10="urn:schemas-microsoft-com:office:word" xmlns:w="http://schemas.openxmlformats.org/wordprocessingml/2006/main" xmlns:w14="http://schemas.microsoft.com/office/word/2010/wordml" xmlns:w15="http://schemas.microsoft.com/office/word/2012/wordml" xmlns:w16cex="http://schemas.microsoft.com/office/word/2018/wordml/cex" xmlns:w16cid="http://schemas.microsoft.com/office/word/2016/wordml/cid" xmlns:w16="http://schemas.microsoft.com/office/word/2018/wordml" xmlns:w16sdtdh="http://schemas.microsoft.com/office/word/2020/wordml/sdtdatahash" xmlns:w16se="http://schemas.microsoft.com/office/word/2015/wordml/symex" xmlns:wpg="http://schemas.microsoft.com/office/word/2010/wordprocessingGroup" xmlns:wpi="http://schemas.microsoft.com/office/word/2010/wordprocessingInk" xmlns:wne="http://schemas.microsoft.com/office/word/2006/wordml" xmlns:wps="http://schemas.microsoft.com/office/word/2010/wordprocessingShape" mc:Ignorable="w14 w15 w16se w16cid w16 w16cex w16sdtdh wp14">
   <w:p>
     <w:pPr>
       <w:pStyle w:val="Header"/>
@@ -4393,7 +4506,7 @@
 </file>
 
 <file path=word/header2.xml><?xml version="1.0" encoding="utf-8"?>
-<w:hdr xmlns:wpc="http://schemas.microsoft.com/office/word/2010/wordprocessingCanvas" xmlns:cx="http://schemas.microsoft.com/office/drawing/2014/chartex" xmlns:cx1="http://schemas.microsoft.com/office/drawing/2015/9/8/chartex" xmlns:cx2="http://schemas.microsoft.com/office/drawing/2015/10/21/chartex" xmlns:cx3="http://schemas.microsoft.com/office/drawing/2016/5/9/chartex" xmlns:cx4="http://schemas.microsoft.com/office/drawing/2016/5/10/chartex" xmlns:cx5="http://schemas.microsoft.com/office/drawing/2016/5/11/chartex" xmlns:cx6="http://schemas.microsoft.com/office/drawing/2016/5/12/chartex" xmlns:cx7="http://schemas.microsoft.com/office/drawing/2016/5/13/chartex" xmlns:cx8="http://schemas.microsoft.com/office/drawing/2016/5/14/chartex" xmlns:mc="http://schemas.openxmlformats.org/markup-compatibility/2006" xmlns:aink="http://schemas.microsoft.com/office/drawing/2016/ink" xmlns:am3d="http://schemas.microsoft.com/office/drawing/2017/model3d" xmlns:o="urn:schemas-microsoft-com:office:office" xmlns:oel="http://schemas.microsoft.com/office/2019/extlst" xmlns:r="http://schemas.openxmlformats.org/officeDocument/2006/relationships" xmlns:m="http://schemas.openxmlformats.org/officeDocument/2006/math" xmlns:v="urn:schemas-microsoft-com:vml" xmlns:wp14="http://schemas.microsoft.com/office/word/2010/wordprocessingDrawing" xmlns:wp="http://schemas.openxmlformats.org/drawingml/2006/wordprocessingDrawing" xmlns:w10="urn:schemas-microsoft-com:office:word" xmlns:w="http://schemas.openxmlformats.org/wordprocessingml/2006/main" xmlns:w14="http://schemas.microsoft.com/office/word/2010/wordml" xmlns:w15="http://schemas.microsoft.com/office/word/2012/wordml" xmlns:w16cex="http://schemas.microsoft.com/office/word/2018/wordml/cex" xmlns:w16cid="http://schemas.microsoft.com/office/word/2016/wordml/cid" xmlns:w16="http://schemas.microsoft.com/office/word/2018/wordml" xmlns:w16sdtdh="http://schemas.microsoft.com/office/word/2020/wordml/sdtdatahash" xmlns:w16se="http://schemas.microsoft.com/office/word/2015/wordml/symex" xmlns:wpg="http://schemas.microsoft.com/office/word/2010/wordprocessingGroup" xmlns:wpi="http://schemas.microsoft.com/office/word/2010/wordprocessingInk" xmlns:wne="http://schemas.microsoft.com/office/word/2006/wordml" xmlns:wps="http://schemas.microsoft.com/office/word/2010/wordprocessingShape" mc:Ignorable="w14 w15 w16se w16cid w16 w16cex w16sdtdh wp14">
+<w:hdr xmlns:wpc="http://schemas.microsoft.com/office/word/2010/wordprocessingCanvas" xmlns:cx="http://schemas.microsoft.com/office/drawing/2014/chartex" xmlns:cx1="http://schemas.microsoft.com/office/drawing/2015/9/8/chartex" xmlns:cx2="http://schemas.microsoft.com/office/drawing/2015/10/21/chartex" xmlns:cx3="http://schemas.microsoft.com/office/drawing/2016/5/9/chartex" xmlns:cx4="http://schemas.microsoft.com/office/drawing/2016/5/10/chartex" xmlns:cx5="http://schemas.microsoft.com/office/drawing/2016/5/11/chartex" xmlns:cx6="http://schemas.microsoft.com/office/drawing/2016/5/12/chartex" xmlns:cx7="http://schemas.microsoft.com/office/drawing/2016/5/13/chartex" xmlns:cx8="http://schemas.microsoft.com/office/drawing/2016/5/14/chartex" xmlns:mc="http://schemas.openxmlformats.org/markup-compatibility/2006" xmlns:aink="http://schemas.microsoft.com/office/drawing/2016/ink" xmlns:am3d="http://schemas.microsoft.com/office/drawing/2017/model3d" xmlns:o="urn:schemas-microsoft-com:office:office" xmlns:r="http://schemas.openxmlformats.org/officeDocument/2006/relationships" xmlns:m="http://schemas.openxmlformats.org/officeDocument/2006/math" xmlns:v="urn:schemas-microsoft-com:vml" xmlns:wp14="http://schemas.microsoft.com/office/word/2010/wordprocessingDrawing" xmlns:wp="http://schemas.openxmlformats.org/drawingml/2006/wordprocessingDrawing" xmlns:w10="urn:schemas-microsoft-com:office:word" xmlns:w="http://schemas.openxmlformats.org/wordprocessingml/2006/main" xmlns:w14="http://schemas.microsoft.com/office/word/2010/wordml" xmlns:w15="http://schemas.microsoft.com/office/word/2012/wordml" xmlns:w16cex="http://schemas.microsoft.com/office/word/2018/wordml/cex" xmlns:w16cid="http://schemas.microsoft.com/office/word/2016/wordml/cid" xmlns:w16="http://schemas.microsoft.com/office/word/2018/wordml" xmlns:w16sdtdh="http://schemas.microsoft.com/office/word/2020/wordml/sdtdatahash" xmlns:w16se="http://schemas.microsoft.com/office/word/2015/wordml/symex" xmlns:wpg="http://schemas.microsoft.com/office/word/2010/wordprocessingGroup" xmlns:wpi="http://schemas.microsoft.com/office/word/2010/wordprocessingInk" xmlns:wne="http://schemas.microsoft.com/office/word/2006/wordml" xmlns:wps="http://schemas.microsoft.com/office/word/2010/wordprocessingShape" mc:Ignorable="w14 w15 w16se w16cid w16 w16cex w16sdtdh wp14">
   <w:p>
     <w:pPr>
       <w:pStyle w:val="Header"/>
@@ -4415,7 +4528,7 @@
 </file>
 
 <file path=word/numbering.xml><?xml version="1.0" encoding="utf-8"?>
-<w:numbering xmlns:wpc="http://schemas.microsoft.com/office/word/2010/wordprocessingCanvas" xmlns:cx="http://schemas.microsoft.com/office/drawing/2014/chartex" xmlns:cx1="http://schemas.microsoft.com/office/drawing/2015/9/8/chartex" xmlns:cx2="http://schemas.microsoft.com/office/drawing/2015/10/21/chartex" xmlns:cx3="http://schemas.microsoft.com/office/drawing/2016/5/9/chartex" xmlns:cx4="http://schemas.microsoft.com/office/drawing/2016/5/10/chartex" xmlns:cx5="http://schemas.microsoft.com/office/drawing/2016/5/11/chartex" xmlns:cx6="http://schemas.microsoft.com/office/drawing/2016/5/12/chartex" xmlns:cx7="http://schemas.microsoft.com/office/drawing/2016/5/13/chartex" xmlns:cx8="http://schemas.microsoft.com/office/drawing/2016/5/14/chartex" xmlns:mc="http://schemas.openxmlformats.org/markup-compatibility/2006" xmlns:aink="http://schemas.microsoft.com/office/drawing/2016/ink" xmlns:am3d="http://schemas.microsoft.com/office/drawing/2017/model3d" xmlns:o="urn:schemas-microsoft-com:office:office" xmlns:oel="http://schemas.microsoft.com/office/2019/extlst" xmlns:r="http://schemas.openxmlformats.org/officeDocument/2006/relationships" xmlns:m="http://schemas.openxmlformats.org/officeDocument/2006/math" xmlns:v="urn:schemas-microsoft-com:vml" xmlns:wp14="http://schemas.microsoft.com/office/word/2010/wordprocessingDrawing" xmlns:wp="http://schemas.openxmlformats.org/drawingml/2006/wordprocessingDrawing" xmlns:w10="urn:schemas-microsoft-com:office:word" xmlns:w="http://schemas.openxmlformats.org/wordprocessingml/2006/main" xmlns:w14="http://schemas.microsoft.com/office/word/2010/wordml" xmlns:w15="http://schemas.microsoft.com/office/word/2012/wordml" xmlns:w16cex="http://schemas.microsoft.com/office/word/2018/wordml/cex" xmlns:w16cid="http://schemas.microsoft.com/office/word/2016/wordml/cid" xmlns:w16="http://schemas.microsoft.com/office/word/2018/wordml" xmlns:w16sdtdh="http://schemas.microsoft.com/office/word/2020/wordml/sdtdatahash" xmlns:w16se="http://schemas.microsoft.com/office/word/2015/wordml/symex" xmlns:wpg="http://schemas.microsoft.com/office/word/2010/wordprocessingGroup" xmlns:wpi="http://schemas.microsoft.com/office/word/2010/wordprocessingInk" xmlns:wne="http://schemas.microsoft.com/office/word/2006/wordml" xmlns:wps="http://schemas.microsoft.com/office/word/2010/wordprocessingShape" mc:Ignorable="w14 w15 w16se w16cid w16 w16cex w16sdtdh wp14">
+<w:numbering xmlns:wpc="http://schemas.microsoft.com/office/word/2010/wordprocessingCanvas" xmlns:cx="http://schemas.microsoft.com/office/drawing/2014/chartex" xmlns:cx1="http://schemas.microsoft.com/office/drawing/2015/9/8/chartex" xmlns:cx2="http://schemas.microsoft.com/office/drawing/2015/10/21/chartex" xmlns:cx3="http://schemas.microsoft.com/office/drawing/2016/5/9/chartex" xmlns:cx4="http://schemas.microsoft.com/office/drawing/2016/5/10/chartex" xmlns:cx5="http://schemas.microsoft.com/office/drawing/2016/5/11/chartex" xmlns:cx6="http://schemas.microsoft.com/office/drawing/2016/5/12/chartex" xmlns:cx7="http://schemas.microsoft.com/office/drawing/2016/5/13/chartex" xmlns:cx8="http://schemas.microsoft.com/office/drawing/2016/5/14/chartex" xmlns:mc="http://schemas.openxmlformats.org/markup-compatibility/2006" xmlns:aink="http://schemas.microsoft.com/office/drawing/2016/ink" xmlns:am3d="http://schemas.microsoft.com/office/drawing/2017/model3d" xmlns:o="urn:schemas-microsoft-com:office:office" xmlns:r="http://schemas.openxmlformats.org/officeDocument/2006/relationships" xmlns:m="http://schemas.openxmlformats.org/officeDocument/2006/math" xmlns:v="urn:schemas-microsoft-com:vml" xmlns:wp14="http://schemas.microsoft.com/office/word/2010/wordprocessingDrawing" xmlns:wp="http://schemas.openxmlformats.org/drawingml/2006/wordprocessingDrawing" xmlns:w10="urn:schemas-microsoft-com:office:word" xmlns:w="http://schemas.openxmlformats.org/wordprocessingml/2006/main" xmlns:w14="http://schemas.microsoft.com/office/word/2010/wordml" xmlns:w15="http://schemas.microsoft.com/office/word/2012/wordml" xmlns:w16cex="http://schemas.microsoft.com/office/word/2018/wordml/cex" xmlns:w16cid="http://schemas.microsoft.com/office/word/2016/wordml/cid" xmlns:w16="http://schemas.microsoft.com/office/word/2018/wordml" xmlns:w16sdtdh="http://schemas.microsoft.com/office/word/2020/wordml/sdtdatahash" xmlns:w16se="http://schemas.microsoft.com/office/word/2015/wordml/symex" xmlns:wpg="http://schemas.microsoft.com/office/word/2010/wordprocessingGroup" xmlns:wpi="http://schemas.microsoft.com/office/word/2010/wordprocessingInk" xmlns:wne="http://schemas.microsoft.com/office/word/2006/wordml" xmlns:wps="http://schemas.microsoft.com/office/word/2010/wordprocessingShape" mc:Ignorable="w14 w15 w16se w16cid w16 w16cex w16sdtdh wp14">
   <w:abstractNum w:abstractNumId="0" w15:restartNumberingAfterBreak="0">
     <w:nsid w:val="733F1240"/>
     <w:multiLevelType w:val="hybridMultilevel"/>
@@ -4717,10 +4830,10 @@
       </w:pPr>
     </w:lvl>
   </w:abstractNum>
-  <w:num w:numId="1" w16cid:durableId="1962878237">
+  <w:num w:numId="1">
     <w:abstractNumId w:val="0"/>
   </w:num>
-  <w:num w:numId="2" w16cid:durableId="416098221">
+  <w:num w:numId="2">
     <w:abstractNumId w:val="1"/>
   </w:num>
 </w:numbering>

</xml_diff>